<commit_message>
Add new blog article : Elasticsearch getting started
</commit_message>
<xml_diff>
--- a/sources/Prise en main d'Elasticsearch_V0.1.docx
+++ b/sources/Prise en main d'Elasticsearch_V0.1.docx
@@ -711,7 +711,7 @@
           <w:noProof/>
         </w:rPr>
         <w:drawing>
-          <wp:inline distT="0" distB="0" distL="0" distR="0" wp14:anchorId="05600A9F" wp14:editId="50842890">
+          <wp:inline distT="0" distB="0" distL="0" distR="0" wp14:anchorId="59D3395C" wp14:editId="174C7663">
             <wp:extent cx="5753100" cy="1504950"/>
             <wp:effectExtent l="0" t="0" r="0" b="0"/>
             <wp:docPr id="2" name="Image 2"/>
@@ -830,7 +830,7 @@
           <w:noProof/>
         </w:rPr>
         <w:drawing>
-          <wp:inline distT="0" distB="0" distL="0" distR="0">
+          <wp:inline distT="0" distB="0" distL="0" distR="0" wp14:anchorId="6B666005" wp14:editId="517E9886">
             <wp:extent cx="5762625" cy="2047875"/>
             <wp:effectExtent l="0" t="0" r="9525" b="9525"/>
             <wp:docPr id="7" name="Image 7"/>
@@ -1127,7 +1127,7 @@
         </w:rPr>
         <w:lastRenderedPageBreak/>
         <w:drawing>
-          <wp:inline distT="0" distB="0" distL="0" distR="0">
+          <wp:inline distT="0" distB="0" distL="0" distR="0" wp14:anchorId="00AE3E80" wp14:editId="37A0649B">
             <wp:extent cx="5753100" cy="1504950"/>
             <wp:effectExtent l="0" t="0" r="0" b="0"/>
             <wp:docPr id="6" name="Image 6"/>
@@ -1248,7 +1248,7 @@
           <w:noProof/>
         </w:rPr>
         <w:drawing>
-          <wp:inline distT="0" distB="0" distL="0" distR="0">
+          <wp:inline distT="0" distB="0" distL="0" distR="0" wp14:anchorId="1F405951" wp14:editId="02AF308D">
             <wp:extent cx="5753100" cy="2085975"/>
             <wp:effectExtent l="0" t="0" r="0" b="9525"/>
             <wp:docPr id="9" name="Image 9"/>
@@ -1577,6 +1577,43 @@
     </w:p>
     <w:p/>
     <w:p>
+      <w:r>
+        <w:t xml:space="preserve">Warning : Pour davantage de détails sur la syntaxe à utiliser, je vous invite à vous référer à la [documentation </w:t>
+      </w:r>
+      <w:proofErr w:type="gramStart"/>
+      <w:r>
+        <w:t>officielle](</w:t>
+      </w:r>
+      <w:proofErr w:type="gramEnd"/>
+      <w:r>
+        <w:fldChar w:fldCharType="begin"/>
+      </w:r>
+      <w:r>
+        <w:instrText xml:space="preserve"> HYPERLINK "</w:instrText>
+      </w:r>
+      <w:r>
+        <w:instrText>https://www.elastic.co/guide/en/elasticsearch/reference/current/docs.html</w:instrText>
+      </w:r>
+      <w:r>
+        <w:instrText xml:space="preserve">" </w:instrText>
+      </w:r>
+      <w:r>
+        <w:fldChar w:fldCharType="separate"/>
+      </w:r>
+      <w:r>
+        <w:rPr>
+          <w:rStyle w:val="Lienhypertexte"/>
+        </w:rPr>
+        <w:t>https://www.elastic.co/guide/en/elasticsearch/reference/current/docs.html</w:t>
+      </w:r>
+      <w:r>
+        <w:fldChar w:fldCharType="end"/>
+      </w:r>
+      <w:r>
+        <w:t>). Celle-ci présente clairement l’ensemble des opérations que je liste ci-dessous.</w:t>
+      </w:r>
+    </w:p>
+    <w:p>
       <w:pPr>
         <w:pStyle w:val="Titre30"/>
       </w:pPr>
@@ -1632,7 +1669,7 @@
           <w:noProof/>
         </w:rPr>
         <w:drawing>
-          <wp:inline distT="0" distB="0" distL="0" distR="0">
+          <wp:inline distT="0" distB="0" distL="0" distR="0" wp14:anchorId="15E64693" wp14:editId="3E2E3578">
             <wp:extent cx="5753100" cy="4019550"/>
             <wp:effectExtent l="0" t="0" r="0" b="0"/>
             <wp:docPr id="10" name="Image 10"/>
@@ -1726,7 +1763,7 @@
         </w:rPr>
         <w:lastRenderedPageBreak/>
         <w:drawing>
-          <wp:inline distT="0" distB="0" distL="0" distR="0">
+          <wp:inline distT="0" distB="0" distL="0" distR="0" wp14:anchorId="0DC612B1" wp14:editId="02C7B877">
             <wp:extent cx="5753100" cy="3714750"/>
             <wp:effectExtent l="0" t="0" r="0" b="0"/>
             <wp:docPr id="11" name="Image 11"/>
@@ -1863,7 +1900,7 @@
           <w:noProof/>
         </w:rPr>
         <w:drawing>
-          <wp:inline distT="0" distB="0" distL="0" distR="0" wp14:anchorId="6DEE6A86" wp14:editId="6E79954E">
+          <wp:inline distT="0" distB="0" distL="0" distR="0" wp14:anchorId="42FC6E7E" wp14:editId="6927B9A1">
             <wp:extent cx="5753100" cy="1143000"/>
             <wp:effectExtent l="0" t="0" r="0" b="0"/>
             <wp:docPr id="12" name="Image 12"/>
@@ -2140,8 +2177,11 @@
     </w:p>
     <w:p>
       <w:r>
+        <w:rPr>
+          <w:noProof/>
+        </w:rPr>
         <w:drawing>
-          <wp:inline distT="0" distB="0" distL="0" distR="0" wp14:anchorId="7307CD2D" wp14:editId="1688BC51">
+          <wp:inline distT="0" distB="0" distL="0" distR="0" wp14:anchorId="34094EE0" wp14:editId="6423A4BD">
             <wp:extent cx="5760720" cy="1743075"/>
             <wp:effectExtent l="0" t="0" r="0" b="9525"/>
             <wp:docPr id="1" name="Image 1"/>
@@ -2275,8 +2315,11 @@
     </w:p>
     <w:p>
       <w:r>
+        <w:rPr>
+          <w:noProof/>
+        </w:rPr>
         <w:drawing>
-          <wp:inline distT="0" distB="0" distL="0" distR="0" wp14:anchorId="1018120A" wp14:editId="48C2C1D4">
+          <wp:inline distT="0" distB="0" distL="0" distR="0" wp14:anchorId="4673DDCC" wp14:editId="6610AD9A">
             <wp:extent cx="5760720" cy="1860550"/>
             <wp:effectExtent l="0" t="0" r="0" b="6350"/>
             <wp:docPr id="14" name="Image 14"/>
@@ -2424,8 +2467,11 @@
     </w:p>
     <w:p>
       <w:r>
+        <w:rPr>
+          <w:noProof/>
+        </w:rPr>
         <w:drawing>
-          <wp:inline distT="0" distB="0" distL="0" distR="0" wp14:anchorId="6B97B684" wp14:editId="4C0A000A">
+          <wp:inline distT="0" distB="0" distL="0" distR="0" wp14:anchorId="28E0ECA0" wp14:editId="57E27D61">
             <wp:extent cx="5760720" cy="1751330"/>
             <wp:effectExtent l="0" t="0" r="0" b="1270"/>
             <wp:docPr id="20" name="Image 20"/>
@@ -2821,8 +2867,11 @@
     </w:p>
     <w:p>
       <w:r>
+        <w:rPr>
+          <w:noProof/>
+        </w:rPr>
         <w:drawing>
-          <wp:inline distT="0" distB="0" distL="0" distR="0" wp14:anchorId="48F7E873" wp14:editId="552590F8">
+          <wp:inline distT="0" distB="0" distL="0" distR="0" wp14:anchorId="26F0E87A" wp14:editId="03135BED">
             <wp:extent cx="5760720" cy="2179320"/>
             <wp:effectExtent l="0" t="0" r="0" b="0"/>
             <wp:docPr id="19" name="Image 19"/>
@@ -3208,17 +3257,17 @@
     </w:tbl>
     <w:p>
       <w:r>
-        <w:t xml:space="preserve">Cette commande </w:t>
-      </w:r>
-      <w:r>
-        <w:t>liste l’ensemble des documents en accord avec le critère précisé :</w:t>
-      </w:r>
-    </w:p>
-    <w:p>
-      <w:r>
+        <w:t>Cette commande liste l’ensemble des documents en accord avec le critère précisé :</w:t>
+      </w:r>
+    </w:p>
+    <w:p>
+      <w:r>
+        <w:rPr>
+          <w:noProof/>
+        </w:rPr>
         <w:lastRenderedPageBreak/>
         <w:drawing>
-          <wp:inline distT="0" distB="0" distL="0" distR="0" wp14:anchorId="08C43CA7" wp14:editId="11EBDE5D">
+          <wp:inline distT="0" distB="0" distL="0" distR="0" wp14:anchorId="18BA5124" wp14:editId="3EC794D8">
             <wp:extent cx="5760720" cy="2099945"/>
             <wp:effectExtent l="0" t="0" r="0" b="0"/>
             <wp:docPr id="22" name="Image 22"/>
@@ -3544,9 +3593,12 @@
     </w:p>
     <w:p>
       <w:r>
+        <w:rPr>
+          <w:noProof/>
+        </w:rPr>
         <w:lastRenderedPageBreak/>
         <w:drawing>
-          <wp:inline distT="0" distB="0" distL="0" distR="0" wp14:anchorId="29059FB8" wp14:editId="21E61F96">
+          <wp:inline distT="0" distB="0" distL="0" distR="0" wp14:anchorId="09A5E6E2" wp14:editId="3C97195C">
             <wp:extent cx="5760720" cy="4529455"/>
             <wp:effectExtent l="0" t="0" r="0" b="4445"/>
             <wp:docPr id="27" name="Image 27"/>
@@ -3658,8 +3710,11 @@
     </w:p>
     <w:p>
       <w:r>
+        <w:rPr>
+          <w:noProof/>
+        </w:rPr>
         <w:drawing>
-          <wp:inline distT="0" distB="0" distL="0" distR="0" wp14:anchorId="20CF0130" wp14:editId="336512DA">
+          <wp:inline distT="0" distB="0" distL="0" distR="0" wp14:anchorId="0BB4AD2D" wp14:editId="2D644727">
             <wp:extent cx="5760720" cy="1750695"/>
             <wp:effectExtent l="0" t="0" r="0" b="1905"/>
             <wp:docPr id="28" name="Image 28"/>
@@ -3704,8 +3759,6 @@
       <w:r>
         <w:t>supprimé et l’index « document » est désormais constitué de 2 tuples.</w:t>
       </w:r>
-      <w:bookmarkStart w:id="0" w:name="_GoBack"/>
-      <w:bookmarkEnd w:id="0"/>
     </w:p>
     <w:p/>
     <w:p>
@@ -3728,2334 +3781,74 @@
     <w:p>
       <w:pPr>
         <w:pStyle w:val="Titre20"/>
-        <w:rPr>
-          <w:highlight w:val="yellow"/>
-        </w:rPr>
-      </w:pPr>
-      <w:r>
-        <w:rPr>
-          <w:highlight w:val="yellow"/>
-        </w:rPr>
+      </w:pPr>
+      <w:r>
         <w:lastRenderedPageBreak/>
         <w:t xml:space="preserve">## </w:t>
       </w:r>
       <w:r>
-        <w:rPr>
-          <w:highlight w:val="yellow"/>
-        </w:rPr>
-        <w:t xml:space="preserve">2ème étape : </w:t>
-      </w:r>
-      <w:r>
-        <w:rPr>
-          <w:highlight w:val="yellow"/>
-        </w:rPr>
-        <w:t>Demander un devis</w:t>
-      </w:r>
-    </w:p>
-    <w:p>
-      <w:pPr>
-        <w:rPr>
-          <w:highlight w:val="yellow"/>
-        </w:rPr>
-      </w:pPr>
-      <w:r>
-        <w:rPr>
-          <w:highlight w:val="yellow"/>
-        </w:rPr>
-        <w:t xml:space="preserve">Maintenant que nous connaissons les quelques leviers généraux, </w:t>
-      </w:r>
-      <w:r>
-        <w:rPr>
-          <w:highlight w:val="yellow"/>
-        </w:rPr>
-        <w:t>nous pouvons</w:t>
-      </w:r>
-      <w:r>
-        <w:rPr>
-          <w:highlight w:val="yellow"/>
-        </w:rPr>
-        <w:t xml:space="preserve"> effectuer une demande de devis à Oracle.</w:t>
-      </w:r>
-    </w:p>
-    <w:p>
-      <w:pPr>
-        <w:rPr>
-          <w:highlight w:val="yellow"/>
-        </w:rPr>
-      </w:pPr>
-    </w:p>
-    <w:p>
-      <w:pPr>
-        <w:pStyle w:val="Titre30"/>
-        <w:rPr>
-          <w:highlight w:val="yellow"/>
-        </w:rPr>
-      </w:pPr>
-      <w:r>
-        <w:rPr>
-          <w:highlight w:val="yellow"/>
-        </w:rPr>
-        <w:t>### Les règles à savoir pour contacter Oracle</w:t>
-      </w:r>
-    </w:p>
-    <w:p>
-      <w:pPr>
-        <w:rPr>
-          <w:highlight w:val="yellow"/>
-        </w:rPr>
-      </w:pPr>
-      <w:r>
-        <w:rPr>
-          <w:highlight w:val="yellow"/>
-        </w:rPr>
-        <w:t>Lorsque vous contactez Oracle, sachez qu’ils répartissent leur prestation selon le client à adresser. En fonction du client final (ce n’est parfois pas vous-même mais l’entreprise pour laquelle vous réalisez le projet), Oracle vous mettra en contact avec un commercial ou un autre. Il faut donc bien savoir quelle est l’entreprise cliente destinée à disposer de la base de données Oracle.</w:t>
-      </w:r>
-    </w:p>
-    <w:p>
-      <w:pPr>
-        <w:rPr>
-          <w:highlight w:val="yellow"/>
-        </w:rPr>
-      </w:pPr>
-      <w:r>
-        <w:rPr>
-          <w:highlight w:val="yellow"/>
-        </w:rPr>
-        <w:t xml:space="preserve">Ensuite, n’hésitez pas à exposer votre cas d’utilisation à Oracle. Vous pourrez ainsi vous appuyer sur leurs conseils pour adapter votre solution technique. Ne partez pas du principe que vous savez précisément ce que vous voulez. Prenez plutôt </w:t>
-      </w:r>
-      <w:r>
-        <w:rPr>
-          <w:highlight w:val="yellow"/>
-        </w:rPr>
-        <w:t>l’explication des mécanismes de licence Oracle comme un bonus d’explication afin de pouvoir demander des justifications de coût à Oracle dans son devis.</w:t>
-      </w:r>
-    </w:p>
-    <w:p>
-      <w:pPr>
-        <w:rPr>
-          <w:highlight w:val="yellow"/>
-        </w:rPr>
-      </w:pPr>
-    </w:p>
-    <w:p>
-      <w:pPr>
-        <w:pStyle w:val="Titre30"/>
-        <w:rPr>
-          <w:highlight w:val="yellow"/>
-        </w:rPr>
-      </w:pPr>
-      <w:r>
-        <w:rPr>
-          <w:highlight w:val="yellow"/>
-        </w:rPr>
-        <w:t xml:space="preserve">### </w:t>
-      </w:r>
-      <w:r>
-        <w:rPr>
-          <w:highlight w:val="yellow"/>
-        </w:rPr>
-        <w:t>Les métriques nécessaires à Oracle</w:t>
-      </w:r>
-    </w:p>
-    <w:p>
-      <w:pPr>
-        <w:rPr>
-          <w:highlight w:val="yellow"/>
-        </w:rPr>
-      </w:pPr>
-      <w:r>
-        <w:rPr>
-          <w:highlight w:val="yellow"/>
-        </w:rPr>
-        <w:t xml:space="preserve">Pour effectuer un devis, Oracle vous demandera </w:t>
-      </w:r>
-      <w:r>
-        <w:rPr>
-          <w:highlight w:val="yellow"/>
-        </w:rPr>
-        <w:t>les</w:t>
-      </w:r>
-      <w:r>
-        <w:rPr>
-          <w:highlight w:val="yellow"/>
-        </w:rPr>
-        <w:t xml:space="preserve"> données</w:t>
-      </w:r>
-      <w:r>
-        <w:rPr>
-          <w:highlight w:val="yellow"/>
-        </w:rPr>
-        <w:t xml:space="preserve"> suivantes</w:t>
-      </w:r>
-      <w:r>
-        <w:rPr>
-          <w:highlight w:val="yellow"/>
-        </w:rPr>
-        <w:t> :</w:t>
-      </w:r>
-    </w:p>
-    <w:p>
-      <w:pPr>
-        <w:pStyle w:val="Paragraphedeliste"/>
-        <w:numPr>
-          <w:ilvl w:val="0"/>
-          <w:numId w:val="21"/>
-        </w:numPr>
-        <w:rPr>
-          <w:highlight w:val="yellow"/>
-        </w:rPr>
-      </w:pPr>
-      <w:r>
-        <w:rPr>
-          <w:highlight w:val="yellow"/>
-        </w:rPr>
-        <w:t>Si vous effectuez une approche NUP ou Processor</w:t>
-      </w:r>
-    </w:p>
-    <w:p>
-      <w:pPr>
-        <w:pStyle w:val="Paragraphedeliste"/>
-        <w:numPr>
-          <w:ilvl w:val="0"/>
-          <w:numId w:val="21"/>
-        </w:numPr>
-        <w:rPr>
-          <w:highlight w:val="yellow"/>
-        </w:rPr>
-      </w:pPr>
-      <w:r>
-        <w:rPr>
-          <w:highlight w:val="yellow"/>
-        </w:rPr>
-        <w:t>Dans le cas NUP</w:t>
-      </w:r>
-    </w:p>
-    <w:p>
-      <w:pPr>
-        <w:pStyle w:val="Paragraphedeliste"/>
-        <w:numPr>
-          <w:ilvl w:val="1"/>
-          <w:numId w:val="21"/>
-        </w:numPr>
-        <w:rPr>
-          <w:highlight w:val="yellow"/>
-        </w:rPr>
-      </w:pPr>
-      <w:r>
-        <w:rPr>
-          <w:highlight w:val="yellow"/>
-        </w:rPr>
-        <w:t>Edition de la base de données</w:t>
-      </w:r>
-    </w:p>
-    <w:p>
-      <w:pPr>
-        <w:pStyle w:val="Paragraphedeliste"/>
-        <w:numPr>
-          <w:ilvl w:val="1"/>
-          <w:numId w:val="21"/>
-        </w:numPr>
-        <w:rPr>
-          <w:highlight w:val="yellow"/>
-        </w:rPr>
-      </w:pPr>
-      <w:r>
-        <w:rPr>
-          <w:highlight w:val="yellow"/>
-        </w:rPr>
-        <w:t>Options supplémentaires souhaitées</w:t>
-      </w:r>
-    </w:p>
-    <w:p>
-      <w:pPr>
-        <w:pStyle w:val="Paragraphedeliste"/>
-        <w:numPr>
-          <w:ilvl w:val="1"/>
-          <w:numId w:val="21"/>
-        </w:numPr>
-        <w:rPr>
-          <w:highlight w:val="yellow"/>
-        </w:rPr>
-      </w:pPr>
-      <w:r>
-        <w:rPr>
-          <w:highlight w:val="yellow"/>
-        </w:rPr>
-        <w:t>Nombre d’utilisateurs global (cf. explication dans la 1</w:t>
-      </w:r>
-      <w:r>
-        <w:rPr>
-          <w:highlight w:val="yellow"/>
-          <w:vertAlign w:val="superscript"/>
-        </w:rPr>
-        <w:t>ère</w:t>
-      </w:r>
-      <w:r>
-        <w:rPr>
-          <w:highlight w:val="yellow"/>
-        </w:rPr>
-        <w:t xml:space="preserve"> étape)</w:t>
-      </w:r>
-    </w:p>
-    <w:p>
-      <w:pPr>
-        <w:pStyle w:val="Paragraphedeliste"/>
-        <w:numPr>
-          <w:ilvl w:val="1"/>
-          <w:numId w:val="21"/>
-        </w:numPr>
-        <w:spacing w:before="120" w:after="120" w:line="240" w:lineRule="auto"/>
-        <w:jc w:val="both"/>
-        <w:rPr>
-          <w:highlight w:val="yellow"/>
-        </w:rPr>
-      </w:pPr>
-      <w:r>
-        <w:rPr>
-          <w:highlight w:val="yellow"/>
-        </w:rPr>
-        <w:t>Durée de licence</w:t>
-      </w:r>
-    </w:p>
-    <w:p>
-      <w:pPr>
-        <w:pStyle w:val="Paragraphedeliste"/>
-        <w:numPr>
-          <w:ilvl w:val="0"/>
-          <w:numId w:val="21"/>
-        </w:numPr>
-        <w:rPr>
-          <w:highlight w:val="yellow"/>
-        </w:rPr>
-      </w:pPr>
-      <w:r>
-        <w:rPr>
-          <w:highlight w:val="yellow"/>
-        </w:rPr>
-        <w:t>Dans le cas Processor</w:t>
-      </w:r>
-    </w:p>
-    <w:p>
-      <w:pPr>
-        <w:pStyle w:val="Paragraphedeliste"/>
-        <w:numPr>
-          <w:ilvl w:val="1"/>
-          <w:numId w:val="21"/>
-        </w:numPr>
-        <w:rPr>
-          <w:highlight w:val="yellow"/>
-        </w:rPr>
-      </w:pPr>
-      <w:r>
-        <w:rPr>
-          <w:highlight w:val="yellow"/>
-        </w:rPr>
-        <w:t>Edition de la base de données</w:t>
-      </w:r>
-    </w:p>
-    <w:p>
-      <w:pPr>
-        <w:pStyle w:val="Paragraphedeliste"/>
-        <w:numPr>
-          <w:ilvl w:val="1"/>
-          <w:numId w:val="21"/>
-        </w:numPr>
-        <w:rPr>
-          <w:highlight w:val="yellow"/>
-        </w:rPr>
-      </w:pPr>
-      <w:r>
-        <w:rPr>
-          <w:highlight w:val="yellow"/>
-        </w:rPr>
-        <w:t>Options supplémentaires souhaitées</w:t>
-      </w:r>
-    </w:p>
-    <w:p>
-      <w:pPr>
-        <w:pStyle w:val="Paragraphedeliste"/>
-        <w:numPr>
-          <w:ilvl w:val="1"/>
-          <w:numId w:val="21"/>
-        </w:numPr>
-        <w:rPr>
-          <w:highlight w:val="yellow"/>
-        </w:rPr>
-      </w:pPr>
-      <w:r>
-        <w:rPr>
-          <w:highlight w:val="yellow"/>
-        </w:rPr>
-        <w:t>Typologie du serveur : modèle de processeur et nombre de cœur physique</w:t>
-      </w:r>
-    </w:p>
-    <w:p>
-      <w:pPr>
-        <w:pStyle w:val="Paragraphedeliste"/>
-        <w:numPr>
-          <w:ilvl w:val="1"/>
-          <w:numId w:val="21"/>
-        </w:numPr>
-        <w:spacing w:before="120" w:after="120" w:line="240" w:lineRule="auto"/>
-        <w:jc w:val="both"/>
-        <w:rPr>
-          <w:highlight w:val="yellow"/>
-        </w:rPr>
-      </w:pPr>
-      <w:r>
-        <w:rPr>
-          <w:highlight w:val="yellow"/>
-        </w:rPr>
-        <w:t>Durée de licence</w:t>
-      </w:r>
-    </w:p>
-    <w:p>
-      <w:pPr>
-        <w:rPr>
-          <w:highlight w:val="yellow"/>
-        </w:rPr>
-      </w:pPr>
-      <w:r>
-        <w:rPr>
-          <w:highlight w:val="yellow"/>
-        </w:rPr>
-        <w:t>Je détaillerais par la suite le cas « Processor » uniquement.</w:t>
-      </w:r>
-    </w:p>
-    <w:p>
-      <w:pPr>
-        <w:rPr>
-          <w:highlight w:val="yellow"/>
-        </w:rPr>
-      </w:pPr>
-    </w:p>
-    <w:p>
-      <w:pPr>
-        <w:pStyle w:val="Titre40"/>
-        <w:rPr>
-          <w:highlight w:val="yellow"/>
-        </w:rPr>
-      </w:pPr>
-      <w:r>
-        <w:rPr>
-          <w:highlight w:val="yellow"/>
-        </w:rPr>
-        <w:t>####</w:t>
-      </w:r>
-      <w:r>
-        <w:rPr>
-          <w:highlight w:val="yellow"/>
-        </w:rPr>
-        <w:t xml:space="preserve"> Métrique N°1 :</w:t>
-      </w:r>
-      <w:r>
-        <w:rPr>
-          <w:highlight w:val="yellow"/>
-        </w:rPr>
-        <w:t xml:space="preserve"> </w:t>
-      </w:r>
-      <w:r>
-        <w:rPr>
-          <w:highlight w:val="yellow"/>
-        </w:rPr>
-        <w:t>Edition de la base de données</w:t>
-      </w:r>
-    </w:p>
-    <w:p>
-      <w:pPr>
-        <w:rPr>
-          <w:highlight w:val="yellow"/>
-        </w:rPr>
-      </w:pPr>
-      <w:r>
-        <w:rPr>
-          <w:highlight w:val="yellow"/>
-        </w:rPr>
-        <w:t xml:space="preserve">Plusieurs éditions </w:t>
-      </w:r>
-      <w:r>
-        <w:rPr>
-          <w:highlight w:val="yellow"/>
-        </w:rPr>
-        <w:t xml:space="preserve">de base de données </w:t>
-      </w:r>
-      <w:r>
-        <w:rPr>
-          <w:highlight w:val="yellow"/>
-        </w:rPr>
-        <w:t xml:space="preserve">Oracle sont disponibles et diffèrent fortement vis-à-vis des fonctionnalités, tarifs et limitations engendrées. </w:t>
-      </w:r>
-    </w:p>
-    <w:p>
-      <w:pPr>
-        <w:rPr>
-          <w:highlight w:val="yellow"/>
-        </w:rPr>
-      </w:pPr>
-      <w:r>
-        <w:rPr>
-          <w:highlight w:val="yellow"/>
-        </w:rPr>
-        <w:t>Je vous citerais ici les 4 versions les plus courantes</w:t>
-      </w:r>
-      <w:r>
-        <w:rPr>
-          <w:highlight w:val="yellow"/>
-        </w:rPr>
-        <w:t xml:space="preserve"> (il en existe d’autres)</w:t>
-      </w:r>
-      <w:r>
-        <w:rPr>
-          <w:highlight w:val="yellow"/>
-        </w:rPr>
-        <w:t> :</w:t>
-      </w:r>
-    </w:p>
-    <w:p>
-      <w:pPr>
-        <w:pStyle w:val="Paragraphedeliste"/>
-        <w:numPr>
-          <w:ilvl w:val="0"/>
-          <w:numId w:val="23"/>
-        </w:numPr>
-        <w:rPr>
-          <w:highlight w:val="yellow"/>
-        </w:rPr>
-      </w:pPr>
-      <w:r>
-        <w:rPr>
-          <w:highlight w:val="yellow"/>
-        </w:rPr>
-        <w:t xml:space="preserve">Oracle </w:t>
+        <w:t>Conclusion</w:t>
+      </w:r>
+    </w:p>
+    <w:p>
+      <w:r>
+        <w:t>A travers ce billet, j’espère vous avoir permis de mettre un pied à l’étrier dans l’utilisation d’</w:t>
       </w:r>
       <w:proofErr w:type="spellStart"/>
       <w:r>
-        <w:rPr>
-          <w:highlight w:val="yellow"/>
-        </w:rPr>
-        <w:t>Database</w:t>
+        <w:t>Elasticsearch</w:t>
       </w:r>
       <w:proofErr w:type="spellEnd"/>
       <w:r>
-        <w:rPr>
-          <w:highlight w:val="yellow"/>
-        </w:rPr>
-        <w:t xml:space="preserve"> Enterprise Edition (EE) : version la plus complète et la plus coûteuse. Grâce à cette version, il n’y a pas de limitation </w:t>
-      </w:r>
-      <w:r>
-        <w:rPr>
-          <w:highlight w:val="yellow"/>
-        </w:rPr>
-        <w:t>matérielle ou utilisateurs. Il est possible d’accéder au paramétrage de la base de données pour des besoins de tuning (entre autres). Il est également possible d’y ajouter des options à acheter en complément du coût de la licence.</w:t>
-      </w:r>
-    </w:p>
-    <w:p>
-      <w:pPr>
-        <w:rPr>
-          <w:highlight w:val="yellow"/>
-        </w:rPr>
-      </w:pPr>
-      <w:r>
-        <w:rPr>
-          <w:highlight w:val="yellow"/>
-        </w:rPr>
-        <w:t>Vous pourrez retrouver l’ensemble des options disponibles décrites au sein de [cette documentation](</w:t>
-      </w:r>
-      <w:hyperlink r:id="rId22" w:anchor="GUID-0F9EB85D-4610-4EDF-89C2-4916A0E7AC87" w:history="1">
-        <w:r>
-          <w:rPr>
-            <w:rStyle w:val="Lienhypertexte"/>
-            <w:highlight w:val="yellow"/>
-          </w:rPr>
-          <w:t>https://docs.oracle.com/en/database/oracle/oracle-database/18/dblic/Licensing-Information.html#GUID-0F9EB85D-4610-4EDF-89C2-4916A0E7AC87</w:t>
-        </w:r>
-      </w:hyperlink>
-      <w:r>
-        <w:rPr>
-          <w:highlight w:val="yellow"/>
-        </w:rPr>
-        <w:t>).</w:t>
-      </w:r>
-    </w:p>
-    <w:p>
-      <w:pPr>
-        <w:pStyle w:val="Paragraphedeliste"/>
-        <w:numPr>
-          <w:ilvl w:val="0"/>
-          <w:numId w:val="22"/>
-        </w:numPr>
-        <w:rPr>
-          <w:highlight w:val="yellow"/>
-        </w:rPr>
-      </w:pPr>
-      <w:r>
-        <w:rPr>
-          <w:highlight w:val="yellow"/>
-        </w:rPr>
-        <w:lastRenderedPageBreak/>
-        <w:t>Cette version est intéressante dans un cadre professionnel où il y a des besoins importants en ressource et/ou des besoins de tuning.</w:t>
-      </w:r>
-    </w:p>
-    <w:p>
-      <w:pPr>
-        <w:rPr>
-          <w:highlight w:val="yellow"/>
-        </w:rPr>
-      </w:pPr>
-    </w:p>
-    <w:p>
-      <w:pPr>
-        <w:pStyle w:val="Paragraphedeliste"/>
-        <w:numPr>
-          <w:ilvl w:val="0"/>
-          <w:numId w:val="23"/>
-        </w:numPr>
-        <w:rPr>
-          <w:highlight w:val="yellow"/>
-        </w:rPr>
-      </w:pPr>
-      <w:r>
-        <w:rPr>
-          <w:highlight w:val="yellow"/>
-        </w:rPr>
-        <w:t xml:space="preserve">Oracle </w:t>
+        <w:t xml:space="preserve">. Grâce à ces quelques lignes, vous avez ainsi été en mesure de </w:t>
+      </w:r>
+      <w:r>
+        <w:t xml:space="preserve">mettre en place puis de tester </w:t>
       </w:r>
       <w:proofErr w:type="spellStart"/>
       <w:r>
-        <w:rPr>
-          <w:highlight w:val="yellow"/>
-        </w:rPr>
-        <w:t>Database</w:t>
+        <w:t>Elasticsearch</w:t>
       </w:r>
       <w:proofErr w:type="spellEnd"/>
       <w:r>
-        <w:rPr>
-          <w:highlight w:val="yellow"/>
-        </w:rPr>
-        <w:t xml:space="preserve"> Standard Edition 2 (SE2) : </w:t>
-      </w:r>
-      <w:r>
-        <w:rPr>
-          <w:highlight w:val="yellow"/>
-        </w:rPr>
-        <w:t>version plus limitée que la version EE. Il n’existe pas d’option disponible. Il n’est pas possible d’accéder au paramétrage de la base de données (tout du moins, seulement de façon limitée). De plus, cette version est limitée à 2 sockets et une utilisation à 16 threads maximum par CPU.</w:t>
-      </w:r>
-    </w:p>
-    <w:p>
-      <w:pPr>
-        <w:pStyle w:val="Paragraphedeliste"/>
-        <w:numPr>
-          <w:ilvl w:val="0"/>
-          <w:numId w:val="22"/>
-        </w:numPr>
-        <w:rPr>
-          <w:highlight w:val="yellow"/>
-        </w:rPr>
-      </w:pPr>
-      <w:r>
-        <w:rPr>
-          <w:highlight w:val="yellow"/>
-        </w:rPr>
-        <w:t>Cette version est intéressante dans un cadre professionnel standard où les besoins en ressources sont maîtrisés et conforme au</w:t>
-      </w:r>
-      <w:r>
-        <w:rPr>
-          <w:highlight w:val="yellow"/>
-        </w:rPr>
-        <w:t>x</w:t>
-      </w:r>
-      <w:r>
-        <w:rPr>
-          <w:highlight w:val="yellow"/>
-        </w:rPr>
-        <w:t xml:space="preserve"> limitation</w:t>
-      </w:r>
-      <w:r>
-        <w:rPr>
-          <w:highlight w:val="yellow"/>
-        </w:rPr>
+        <w:t xml:space="preserve"> directement via </w:t>
+      </w:r>
+      <w:proofErr w:type="spellStart"/>
+      <w:r>
+        <w:t>Kibana</w:t>
+      </w:r>
+      <w:proofErr w:type="spellEnd"/>
+      <w:r>
+        <w:t>.</w:t>
+      </w:r>
+    </w:p>
+    <w:p>
+      <w:r>
+        <w:t>Dan</w:t>
+      </w:r>
+      <w:r>
         <w:t>s</w:t>
       </w:r>
-      <w:r>
-        <w:rPr>
-          <w:highlight w:val="yellow"/>
-        </w:rPr>
-        <w:t xml:space="preserve"> évoqu</w:t>
-      </w:r>
-      <w:r>
-        <w:rPr>
-          <w:highlight w:val="yellow"/>
-        </w:rPr>
-        <w:t>ées ci-dessus.</w:t>
-      </w:r>
-    </w:p>
-    <w:p>
-      <w:pPr>
-        <w:rPr>
-          <w:highlight w:val="yellow"/>
-        </w:rPr>
-      </w:pPr>
-    </w:p>
-    <w:p>
-      <w:pPr>
-        <w:pStyle w:val="Paragraphedeliste"/>
-        <w:numPr>
-          <w:ilvl w:val="0"/>
-          <w:numId w:val="23"/>
-        </w:numPr>
-        <w:rPr>
-          <w:highlight w:val="yellow"/>
-        </w:rPr>
-      </w:pPr>
-      <w:r>
-        <w:rPr>
-          <w:highlight w:val="yellow"/>
-        </w:rPr>
-        <w:t xml:space="preserve">Oracle </w:t>
+      <w:bookmarkStart w:id="0" w:name="_GoBack"/>
+      <w:bookmarkEnd w:id="0"/>
+      <w:r>
+        <w:t xml:space="preserve"> mon cadre d’utilisation, mon but était simplement de prendre en main l’outil et de comprendre comment celui-ci fonctionnait. Je n’ai donc réalisé que des manipulations simples sur </w:t>
       </w:r>
       <w:proofErr w:type="spellStart"/>
-      <w:r>
-        <w:rPr>
-          <w:highlight w:val="yellow"/>
-        </w:rPr>
-        <w:t>Database</w:t>
+      <w:proofErr w:type="gramStart"/>
+      <w:r>
+        <w:t>Elasticsearch</w:t>
       </w:r>
       <w:proofErr w:type="spellEnd"/>
       <w:r>
-        <w:rPr>
-          <w:highlight w:val="yellow"/>
-        </w:rPr>
-        <w:t xml:space="preserve"> </w:t>
-      </w:r>
-      <w:proofErr w:type="spellStart"/>
-      <w:r>
-        <w:rPr>
-          <w:highlight w:val="yellow"/>
-        </w:rPr>
-        <w:t>Personal</w:t>
-      </w:r>
-      <w:proofErr w:type="spellEnd"/>
-      <w:r>
-        <w:rPr>
-          <w:highlight w:val="yellow"/>
-        </w:rPr>
-        <w:t xml:space="preserve"> Edition (PE) : </w:t>
-      </w:r>
-      <w:r>
-        <w:rPr>
-          <w:highlight w:val="yellow"/>
-        </w:rPr>
-        <w:t>version à un seul utilisateur</w:t>
-      </w:r>
-      <w:r>
-        <w:rPr>
-          <w:highlight w:val="yellow"/>
-        </w:rPr>
-        <w:t xml:space="preserve"> </w:t>
-      </w:r>
-      <w:r>
-        <w:rPr>
-          <w:highlight w:val="yellow"/>
-        </w:rPr>
-        <w:t>qui permet une compatibilité avec les versions EE et SE2. Celle-ci inclue plusieurs composants de la version EE.</w:t>
-      </w:r>
-    </w:p>
-    <w:p>
-      <w:pPr>
-        <w:pStyle w:val="Paragraphedeliste"/>
-        <w:numPr>
-          <w:ilvl w:val="0"/>
-          <w:numId w:val="22"/>
-        </w:numPr>
-        <w:rPr>
-          <w:highlight w:val="yellow"/>
-        </w:rPr>
-      </w:pPr>
-      <w:r>
-        <w:rPr>
-          <w:highlight w:val="yellow"/>
-        </w:rPr>
-        <w:t>Cette version est intéressante dans un cadre de développement et de tests mono-utilisateur.</w:t>
-      </w:r>
-    </w:p>
-    <w:p>
-      <w:pPr>
-        <w:rPr>
-          <w:highlight w:val="yellow"/>
-        </w:rPr>
-      </w:pPr>
-    </w:p>
-    <w:p>
-      <w:pPr>
-        <w:pStyle w:val="Paragraphedeliste"/>
-        <w:numPr>
-          <w:ilvl w:val="0"/>
-          <w:numId w:val="23"/>
-        </w:numPr>
-        <w:rPr>
-          <w:highlight w:val="yellow"/>
-        </w:rPr>
-      </w:pPr>
-      <w:r>
-        <w:rPr>
-          <w:highlight w:val="yellow"/>
-        </w:rPr>
-        <w:t xml:space="preserve">Oracle </w:t>
-      </w:r>
-      <w:proofErr w:type="spellStart"/>
-      <w:r>
-        <w:rPr>
-          <w:highlight w:val="yellow"/>
-        </w:rPr>
-        <w:t>Database</w:t>
-      </w:r>
-      <w:proofErr w:type="spellEnd"/>
-      <w:r>
-        <w:rPr>
-          <w:highlight w:val="yellow"/>
-        </w:rPr>
-        <w:t xml:space="preserve"> Express Edition</w:t>
-      </w:r>
-      <w:r>
-        <w:rPr>
-          <w:highlight w:val="yellow"/>
-        </w:rPr>
-        <w:t xml:space="preserve"> (XE) : version gratuite permettant d’utiliser Oracle </w:t>
-      </w:r>
-      <w:proofErr w:type="spellStart"/>
-      <w:r>
-        <w:rPr>
-          <w:highlight w:val="yellow"/>
-        </w:rPr>
-        <w:t>Database</w:t>
-      </w:r>
-      <w:proofErr w:type="spellEnd"/>
-      <w:r>
-        <w:rPr>
-          <w:highlight w:val="yellow"/>
-        </w:rPr>
-        <w:t xml:space="preserve"> pour ses besoins personnels. Celle-ci dispose de fortes limitations et est davantage à réserver à un cadre non professionnel.</w:t>
-      </w:r>
-    </w:p>
-    <w:p>
-      <w:pPr>
-        <w:pStyle w:val="Paragraphedeliste"/>
-        <w:numPr>
-          <w:ilvl w:val="0"/>
-          <w:numId w:val="22"/>
-        </w:numPr>
-        <w:rPr>
-          <w:highlight w:val="yellow"/>
-        </w:rPr>
-      </w:pPr>
-      <w:r>
-        <w:rPr>
-          <w:highlight w:val="yellow"/>
-        </w:rPr>
-        <w:t>Cette version est à limiter à un cadre non professionnel (elle n’est pas adaptée à une utilisation en production par exemple). Plus de détail disponible [ici](</w:t>
-      </w:r>
-      <w:hyperlink r:id="rId23" w:history="1">
-        <w:r>
-          <w:rPr>
-            <w:rStyle w:val="Lienhypertexte"/>
-            <w:highlight w:val="yellow"/>
-          </w:rPr>
-          <w:t>https://www.oracle.com/database/technologies/appdev/xe.html</w:t>
-        </w:r>
-      </w:hyperlink>
-      <w:r>
-        <w:rPr>
-          <w:highlight w:val="yellow"/>
-        </w:rPr>
-        <w:t>).</w:t>
-      </w:r>
-    </w:p>
-    <w:p>
-      <w:pPr>
-        <w:rPr>
-          <w:highlight w:val="yellow"/>
-        </w:rPr>
-      </w:pPr>
-    </w:p>
-    <w:p>
-      <w:pPr>
-        <w:rPr>
-          <w:highlight w:val="yellow"/>
-        </w:rPr>
-      </w:pPr>
-      <w:r>
-        <w:rPr>
-          <w:highlight w:val="yellow"/>
-        </w:rPr>
-        <w:t>Généralement, dans un cadre d’application en production, vous hésiterez entre la version EE et la version SE2. Et au vu des écarts de tarif</w:t>
-      </w:r>
-      <w:r>
-        <w:rPr>
-          <w:highlight w:val="yellow"/>
-        </w:rPr>
-        <w:t xml:space="preserve"> (conséquents)</w:t>
-      </w:r>
-      <w:r>
-        <w:rPr>
-          <w:highlight w:val="yellow"/>
-        </w:rPr>
-        <w:t>, vous vous poserez la question : les limitations de la version SE2 sont-elles compatibles avec l’utilisation que je prévoie de ma base de données ?</w:t>
-      </w:r>
-    </w:p>
-    <w:p>
-      <w:pPr>
-        <w:rPr>
-          <w:highlight w:val="yellow"/>
-        </w:rPr>
-      </w:pPr>
-    </w:p>
-    <w:p>
-      <w:pPr>
-        <w:pStyle w:val="Titre40"/>
-        <w:rPr>
-          <w:highlight w:val="yellow"/>
-        </w:rPr>
-      </w:pPr>
-      <w:r>
-        <w:rPr>
-          <w:highlight w:val="yellow"/>
-        </w:rPr>
-        <w:t xml:space="preserve">#### </w:t>
-      </w:r>
-      <w:r>
-        <w:rPr>
-          <w:highlight w:val="yellow"/>
-        </w:rPr>
-        <w:t xml:space="preserve">Métrique N°2 : </w:t>
-      </w:r>
-      <w:r>
-        <w:rPr>
-          <w:highlight w:val="yellow"/>
-        </w:rPr>
-        <w:t>Options supplémentaires souhaitées</w:t>
-      </w:r>
-    </w:p>
-    <w:p>
-      <w:pPr>
-        <w:rPr>
-          <w:highlight w:val="yellow"/>
-        </w:rPr>
-      </w:pPr>
-      <w:r>
-        <w:rPr>
-          <w:highlight w:val="yellow"/>
-        </w:rPr>
-        <w:t>Je ne vais pas être très verbeux sur le sujet. La documentation Oracle vous en dira davantage.</w:t>
-      </w:r>
-    </w:p>
-    <w:p>
-      <w:pPr>
-        <w:pStyle w:val="Paragraphedeliste"/>
-        <w:numPr>
-          <w:ilvl w:val="0"/>
-          <w:numId w:val="23"/>
-        </w:numPr>
-        <w:rPr>
-          <w:highlight w:val="yellow"/>
-        </w:rPr>
-      </w:pPr>
-      <w:r>
-        <w:rPr>
-          <w:highlight w:val="yellow"/>
-        </w:rPr>
-        <w:t>Sachez que chaque édition d’Oracle permet de disposer d’une option de manière plus ou moins complète. Ce référencement est disponible [ici](</w:t>
-      </w:r>
-      <w:hyperlink r:id="rId24" w:anchor="GUID-0F9EB85D-4610-4EDF-89C2-4916A0E7AC87" w:history="1">
-        <w:r>
-          <w:rPr>
-            <w:rStyle w:val="Lienhypertexte"/>
-            <w:highlight w:val="yellow"/>
-          </w:rPr>
-          <w:t>https://docs.oracle.com/en/database/oracle/oracle-database/18/dblic/Licensing-Information.html#GUID-0F9EB85D-4610-4EDF-89C2-4916A0E7AC87</w:t>
-        </w:r>
-      </w:hyperlink>
-      <w:r>
-        <w:rPr>
-          <w:highlight w:val="yellow"/>
-        </w:rPr>
-        <w:t>).</w:t>
-      </w:r>
-    </w:p>
-    <w:p>
-      <w:pPr>
-        <w:pStyle w:val="Paragraphedeliste"/>
-        <w:numPr>
-          <w:ilvl w:val="0"/>
-          <w:numId w:val="23"/>
-        </w:numPr>
-        <w:rPr>
-          <w:highlight w:val="yellow"/>
-        </w:rPr>
-      </w:pPr>
-      <w:r>
-        <w:rPr>
-          <w:highlight w:val="yellow"/>
-        </w:rPr>
-        <w:t>Sachez que pour certaines éditions d’Oracle (la EE entre autres), il est possible d’y ajouter des fonctionnalités supplémentaires. La liste des fonctionnalités supplémentaires est disponible [ici](</w:t>
-      </w:r>
-      <w:hyperlink r:id="rId25" w:anchor="GUID-AB56CEE3-955E-4E56-8B44-6075E889C283" w:history="1">
-        <w:r>
-          <w:rPr>
-            <w:rStyle w:val="Lienhypertexte"/>
-            <w:highlight w:val="yellow"/>
-          </w:rPr>
-          <w:t>https://docs.oracle.com/en/database/oracle/oracle-database/18/dblic/Licensing-Information.html#GUID-AB56CEE3-955E-4E56-8B44-6075E889C283</w:t>
-        </w:r>
-      </w:hyperlink>
-      <w:r>
-        <w:rPr>
-          <w:highlight w:val="yellow"/>
-        </w:rPr>
-        <w:t>).</w:t>
-      </w:r>
-    </w:p>
-    <w:p>
-      <w:pPr>
-        <w:pStyle w:val="Paragraphedeliste"/>
-        <w:numPr>
-          <w:ilvl w:val="0"/>
-          <w:numId w:val="23"/>
-        </w:numPr>
-        <w:rPr>
-          <w:highlight w:val="yellow"/>
-        </w:rPr>
-      </w:pPr>
-      <w:r>
-        <w:rPr>
-          <w:highlight w:val="yellow"/>
-        </w:rPr>
-        <w:t xml:space="preserve">Sachez que pour certaines d’éditions d’Oracle (la EE entre autres), il est possible de souscrire à des packs comprenant une liste de fonctionnalités supplémentaires. Ce descriptif est disponible [ici]( </w:t>
-      </w:r>
-      <w:hyperlink r:id="rId26" w:anchor="GUID-68A4128C-4F52-4441-8BC0-A66F5B3EEC35" w:history="1">
-        <w:r>
-          <w:rPr>
-            <w:rStyle w:val="Lienhypertexte"/>
-            <w:highlight w:val="yellow"/>
-          </w:rPr>
-          <w:t>https://docs.oracle.com/en/database/oracle/oracle-database/18/dblic/Licensing-Information.html#GUID-68A4128C-4F52-4441-8BC0-A66F5B3EEC35</w:t>
-        </w:r>
-      </w:hyperlink>
-      <w:r>
-        <w:rPr>
-          <w:highlight w:val="yellow"/>
-        </w:rPr>
-        <w:t>).</w:t>
-      </w:r>
-    </w:p>
-    <w:p>
-      <w:pPr>
-        <w:rPr>
-          <w:highlight w:val="yellow"/>
-        </w:rPr>
-      </w:pPr>
-    </w:p>
-    <w:p>
-      <w:pPr>
-        <w:rPr>
-          <w:highlight w:val="yellow"/>
-        </w:rPr>
-      </w:pPr>
-      <w:r>
-        <w:rPr>
-          <w:highlight w:val="yellow"/>
-        </w:rPr>
-        <w:t xml:space="preserve">Warning : Oracle fournit également une procédure pour vérifier les options activées sur votre base de données. Ceci nécessite l’usage d’un </w:t>
-      </w:r>
-      <w:r>
-        <w:rPr>
-          <w:highlight w:val="yellow"/>
-        </w:rPr>
-        <w:t xml:space="preserve">script SQL. L’ensemble de la procédure est disponible [ici]( </w:t>
-      </w:r>
-      <w:hyperlink r:id="rId27" w:anchor="GUID-C3042D9A-5596-41A3-A08A-4581FED7634F" w:history="1">
-        <w:r>
-          <w:rPr>
-            <w:rStyle w:val="Lienhypertexte"/>
-            <w:highlight w:val="yellow"/>
-          </w:rPr>
-          <w:t>https://docs.oracle.com/en/database/oracle/oracle-database/18/dblic/Licensing-Information.html#GUID-C3042D9A-5596-41A3-A08A-4581FED7634F</w:t>
-        </w:r>
-      </w:hyperlink>
-      <w:r>
-        <w:rPr>
-          <w:highlight w:val="yellow"/>
-        </w:rPr>
-        <w:t>).</w:t>
-      </w:r>
-    </w:p>
-    <w:p>
-      <w:pPr>
-        <w:rPr>
-          <w:highlight w:val="yellow"/>
-        </w:rPr>
-      </w:pPr>
-      <w:r>
-        <w:rPr>
-          <w:highlight w:val="yellow"/>
-        </w:rPr>
-        <w:t>Il peut résider une vraie difficulté pour savoir ce qui est activé ou non de base au sein de vos options de base de données. Cela est accentué par le fait que plusieurs fonctionnalités sont disponibles</w:t>
-      </w:r>
-      <w:r>
-        <w:rPr>
-          <w:highlight w:val="yellow"/>
-        </w:rPr>
-        <w:t xml:space="preserve"> mais non activées dans une version SE2</w:t>
-      </w:r>
-      <w:r>
-        <w:rPr>
-          <w:highlight w:val="yellow"/>
-        </w:rPr>
-        <w:t xml:space="preserve">. Il suffit alors </w:t>
-      </w:r>
-      <w:r>
-        <w:rPr>
-          <w:highlight w:val="yellow"/>
-        </w:rPr>
-        <w:t xml:space="preserve">simplement </w:t>
-      </w:r>
-      <w:r>
-        <w:rPr>
-          <w:highlight w:val="yellow"/>
-        </w:rPr>
-        <w:t xml:space="preserve">de les activer. Il </w:t>
-      </w:r>
-      <w:r>
-        <w:rPr>
-          <w:highlight w:val="yellow"/>
-        </w:rPr>
-        <w:t>est</w:t>
-      </w:r>
-      <w:r>
-        <w:rPr>
-          <w:highlight w:val="yellow"/>
-        </w:rPr>
-        <w:t xml:space="preserve"> intéressant d’appliquer cette vérification car toute activation d’une fonctionnalité non prévue dans l’édition que vous avez causera une requalification automatique en EE (et donc Oracle sera en mesure de vous demander un réalignement financier).</w:t>
-      </w:r>
-    </w:p>
-    <w:p>
-      <w:pPr>
-        <w:rPr>
-          <w:highlight w:val="yellow"/>
-        </w:rPr>
-      </w:pPr>
-    </w:p>
-    <w:p>
-      <w:pPr>
-        <w:pStyle w:val="Titre40"/>
-        <w:rPr>
-          <w:highlight w:val="yellow"/>
-        </w:rPr>
-      </w:pPr>
-      <w:r>
-        <w:rPr>
-          <w:highlight w:val="yellow"/>
-        </w:rPr>
-        <w:t xml:space="preserve">#### </w:t>
-      </w:r>
-      <w:r>
-        <w:rPr>
-          <w:highlight w:val="yellow"/>
-        </w:rPr>
-        <w:t xml:space="preserve">Métrique N°3 : </w:t>
-      </w:r>
-      <w:r>
-        <w:rPr>
-          <w:highlight w:val="yellow"/>
-        </w:rPr>
-        <w:t>Typologie du serveur</w:t>
-      </w:r>
-    </w:p>
-    <w:p>
-      <w:pPr>
-        <w:rPr>
-          <w:highlight w:val="yellow"/>
-        </w:rPr>
-      </w:pPr>
-      <w:r>
-        <w:rPr>
-          <w:highlight w:val="yellow"/>
-        </w:rPr>
-        <w:t xml:space="preserve">Dans une approche « Processor », Oracle part du principe que l’utilisation de son produit Oracle diffèrera d’un serveur à un autre en fonction de sa puissance. Un coefficient est donc appliqué selon le serveur choisit pour héberger votre Oracle : le </w:t>
-      </w:r>
-      <w:proofErr w:type="spellStart"/>
-      <w:r>
-        <w:rPr>
-          <w:highlight w:val="yellow"/>
-        </w:rPr>
-        <w:t>Core</w:t>
-      </w:r>
-      <w:proofErr w:type="spellEnd"/>
-      <w:r>
-        <w:rPr>
-          <w:highlight w:val="yellow"/>
-        </w:rPr>
-        <w:t xml:space="preserve"> Factor. Ceci signifie qu’il vous faut préciser le modèle de processeur que vous souhaitez utiliser.</w:t>
-      </w:r>
-    </w:p>
-    <w:p>
-      <w:pPr>
-        <w:rPr>
-          <w:highlight w:val="yellow"/>
-        </w:rPr>
-      </w:pPr>
-    </w:p>
-    <w:p>
-      <w:pPr>
-        <w:rPr>
-          <w:highlight w:val="yellow"/>
-        </w:rPr>
-      </w:pPr>
-      <w:r>
-        <w:rPr>
-          <w:highlight w:val="yellow"/>
-        </w:rPr>
-        <w:t>Warning : Vous pouvez retrouver une liste (qui date de 2018) des processeurs et du coefficient appliqué [ici](</w:t>
-      </w:r>
-      <w:hyperlink r:id="rId28" w:history="1">
-        <w:r>
-          <w:rPr>
-            <w:rStyle w:val="Lienhypertexte"/>
-            <w:highlight w:val="yellow"/>
-          </w:rPr>
-          <w:t>http://www.oracle.com/us/corporate/contracts/processor-core-factor-table-070634.pdf</w:t>
-        </w:r>
-      </w:hyperlink>
-      <w:r>
-        <w:rPr>
-          <w:highlight w:val="yellow"/>
-        </w:rPr>
-        <w:t>).</w:t>
-      </w:r>
-    </w:p>
-    <w:p>
-      <w:pPr>
-        <w:rPr>
-          <w:highlight w:val="yellow"/>
-        </w:rPr>
-      </w:pPr>
-    </w:p>
-    <w:p>
-      <w:pPr>
-        <w:rPr>
-          <w:highlight w:val="yellow"/>
-        </w:rPr>
-      </w:pPr>
-      <w:r>
-        <w:rPr>
-          <w:highlight w:val="yellow"/>
-        </w:rPr>
-        <w:t xml:space="preserve">A partir du processeur utilisé et selon l’édition choisit, </w:t>
-      </w:r>
-      <w:r>
-        <w:rPr>
-          <w:highlight w:val="yellow"/>
-        </w:rPr>
-        <w:t>il faut :</w:t>
-      </w:r>
-    </w:p>
-    <w:p>
-      <w:pPr>
-        <w:pStyle w:val="Paragraphedeliste"/>
-        <w:numPr>
-          <w:ilvl w:val="0"/>
-          <w:numId w:val="23"/>
-        </w:numPr>
-        <w:rPr>
-          <w:highlight w:val="yellow"/>
-        </w:rPr>
-      </w:pPr>
-      <w:r>
-        <w:rPr>
-          <w:highlight w:val="yellow"/>
-        </w:rPr>
-        <w:t>Soit prendre en compte le nombre de processeur</w:t>
-      </w:r>
-    </w:p>
-    <w:p>
-      <w:pPr>
-        <w:pStyle w:val="Paragraphedeliste"/>
-        <w:numPr>
-          <w:ilvl w:val="0"/>
-          <w:numId w:val="23"/>
-        </w:numPr>
-        <w:rPr>
-          <w:highlight w:val="yellow"/>
-        </w:rPr>
-      </w:pPr>
-      <w:r>
-        <w:rPr>
-          <w:highlight w:val="yellow"/>
-        </w:rPr>
-        <w:t xml:space="preserve">Soit prendre en compte le nombre de </w:t>
-      </w:r>
-      <w:r>
-        <w:rPr>
-          <w:highlight w:val="yellow"/>
-        </w:rPr>
-        <w:t>cœur</w:t>
-      </w:r>
-    </w:p>
-    <w:p>
-      <w:pPr>
-        <w:rPr>
-          <w:highlight w:val="yellow"/>
-        </w:rPr>
-      </w:pPr>
-      <w:r>
-        <w:rPr>
-          <w:highlight w:val="yellow"/>
-        </w:rPr>
-        <w:t>Ce choix est explicité au sein de la documentation ci-dessous :</w:t>
-      </w:r>
-    </w:p>
-    <w:p>
-      <w:pPr>
-        <w:keepNext/>
-        <w:jc w:val="center"/>
-        <w:rPr>
-          <w:highlight w:val="yellow"/>
-        </w:rPr>
-      </w:pPr>
-      <w:r>
-        <w:rPr>
-          <w:noProof/>
-          <w:highlight w:val="yellow"/>
-        </w:rPr>
-        <w:drawing>
-          <wp:inline distT="0" distB="0" distL="0" distR="0" wp14:anchorId="10B9B254" wp14:editId="3EFAFCAF">
-            <wp:extent cx="5924550" cy="1800225"/>
-            <wp:effectExtent l="190500" t="190500" r="190500" b="200025"/>
-            <wp:docPr id="23" name="Image 23" descr="cid:image001.png@01D4B271.08734E50"/>
-            <wp:cNvGraphicFramePr>
-              <a:graphicFrameLocks xmlns:a="http://schemas.openxmlformats.org/drawingml/2006/main" noChangeAspect="1"/>
-            </wp:cNvGraphicFramePr>
-            <a:graphic xmlns:a="http://schemas.openxmlformats.org/drawingml/2006/main">
-              <a:graphicData uri="http://schemas.openxmlformats.org/drawingml/2006/picture">
-                <pic:pic xmlns:pic="http://schemas.openxmlformats.org/drawingml/2006/picture">
-                  <pic:nvPicPr>
-                    <pic:cNvPr id="0" name="Picture 1" descr="cid:image001.png@01D4B271.08734E50"/>
-                    <pic:cNvPicPr>
-                      <a:picLocks noChangeAspect="1" noChangeArrowheads="1"/>
-                    </pic:cNvPicPr>
-                  </pic:nvPicPr>
-                  <pic:blipFill rotWithShape="1">
-                    <a:blip r:embed="rId29" r:link="rId30">
-                      <a:extLst>
-                        <a:ext uri="{28A0092B-C50C-407E-A947-70E740481C1C}">
-                          <a14:useLocalDpi xmlns:a14="http://schemas.microsoft.com/office/drawing/2010/main" val="0"/>
-                        </a:ext>
-                      </a:extLst>
-                    </a:blip>
-                    <a:srcRect l="1868" t="9317" r="1328" b="38893"/>
-                    <a:stretch/>
-                  </pic:blipFill>
-                  <pic:spPr bwMode="auto">
-                    <a:xfrm>
-                      <a:off x="0" y="0"/>
-                      <a:ext cx="5924560" cy="1800228"/>
-                    </a:xfrm>
-                    <a:prstGeom prst="rect">
-                      <a:avLst/>
-                    </a:prstGeom>
-                    <a:ln>
-                      <a:noFill/>
-                    </a:ln>
-                    <a:effectLst>
-                      <a:outerShdw blurRad="190500" algn="tl" rotWithShape="0">
-                        <a:srgbClr val="000000">
-                          <a:alpha val="70000"/>
-                        </a:srgbClr>
-                      </a:outerShdw>
-                    </a:effectLst>
-                    <a:extLst>
-                      <a:ext uri="{53640926-AAD7-44D8-BBD7-CCE9431645EC}">
-                        <a14:shadowObscured xmlns:a14="http://schemas.microsoft.com/office/drawing/2010/main"/>
-                      </a:ext>
-                    </a:extLst>
-                  </pic:spPr>
-                </pic:pic>
-              </a:graphicData>
-            </a:graphic>
-          </wp:inline>
-        </w:drawing>
-      </w:r>
-    </w:p>
-    <w:p>
-      <w:pPr>
-        <w:pStyle w:val="Lgende"/>
-        <w:ind w:left="720"/>
-        <w:jc w:val="center"/>
-        <w:rPr>
-          <w:highlight w:val="yellow"/>
-        </w:rPr>
-      </w:pPr>
-      <w:r>
-        <w:rPr>
-          <w:highlight w:val="yellow"/>
-        </w:rPr>
-        <w:t xml:space="preserve">Figure </w:t>
-      </w:r>
-      <w:r>
-        <w:rPr>
-          <w:highlight w:val="yellow"/>
-        </w:rPr>
-        <w:fldChar w:fldCharType="begin"/>
-      </w:r>
-      <w:r>
-        <w:rPr>
-          <w:highlight w:val="yellow"/>
-        </w:rPr>
-        <w:instrText xml:space="preserve"> SEQ Figure \* ARABIC </w:instrText>
-      </w:r>
-      <w:r>
-        <w:rPr>
-          <w:highlight w:val="yellow"/>
-        </w:rPr>
-        <w:fldChar w:fldCharType="separate"/>
-      </w:r>
-      <w:r>
-        <w:rPr>
-          <w:noProof/>
-          <w:highlight w:val="yellow"/>
-        </w:rPr>
-        <w:t>1</w:t>
-      </w:r>
-      <w:r>
-        <w:rPr>
-          <w:highlight w:val="yellow"/>
-        </w:rPr>
-        <w:fldChar w:fldCharType="end"/>
-      </w:r>
-      <w:r>
-        <w:rPr>
-          <w:highlight w:val="yellow"/>
-        </w:rPr>
-        <w:t xml:space="preserve"> : Documentation officielle Oracle sur la licence Processeur</w:t>
-      </w:r>
-    </w:p>
-    <w:p>
-      <w:pPr>
-        <w:keepNext/>
-        <w:rPr>
-          <w:highlight w:val="yellow"/>
-        </w:rPr>
-      </w:pPr>
-      <w:r>
-        <w:rPr>
-          <w:noProof/>
-          <w:highlight w:val="yellow"/>
-        </w:rPr>
-        <w:lastRenderedPageBreak/>
-        <w:drawing>
-          <wp:inline distT="0" distB="0" distL="0" distR="0" wp14:anchorId="3DBC99F2" wp14:editId="076AA0A0">
-            <wp:extent cx="5924550" cy="2524125"/>
-            <wp:effectExtent l="190500" t="190500" r="190500" b="200025"/>
-            <wp:docPr id="24" name="Image 24" descr="cid:image002.png@01D4B271.08734E50"/>
-            <wp:cNvGraphicFramePr>
-              <a:graphicFrameLocks xmlns:a="http://schemas.openxmlformats.org/drawingml/2006/main" noChangeAspect="1"/>
-            </wp:cNvGraphicFramePr>
-            <a:graphic xmlns:a="http://schemas.openxmlformats.org/drawingml/2006/main">
-              <a:graphicData uri="http://schemas.openxmlformats.org/drawingml/2006/picture">
-                <pic:pic xmlns:pic="http://schemas.openxmlformats.org/drawingml/2006/picture">
-                  <pic:nvPicPr>
-                    <pic:cNvPr id="0" name="Picture 2" descr="cid:image002.png@01D4B271.08734E50"/>
-                    <pic:cNvPicPr>
-                      <a:picLocks noChangeAspect="1" noChangeArrowheads="1"/>
-                    </pic:cNvPicPr>
-                  </pic:nvPicPr>
-                  <pic:blipFill rotWithShape="1">
-                    <a:blip r:embed="rId31" r:link="rId32">
-                      <a:extLst>
-                        <a:ext uri="{28A0092B-C50C-407E-A947-70E740481C1C}">
-                          <a14:useLocalDpi xmlns:a14="http://schemas.microsoft.com/office/drawing/2010/main" val="0"/>
-                        </a:ext>
-                      </a:extLst>
-                    </a:blip>
-                    <a:srcRect l="2024" t="8389" r="1162" b="14947"/>
-                    <a:stretch/>
-                  </pic:blipFill>
-                  <pic:spPr bwMode="auto">
-                    <a:xfrm>
-                      <a:off x="0" y="0"/>
-                      <a:ext cx="5925182" cy="2524394"/>
-                    </a:xfrm>
-                    <a:prstGeom prst="rect">
-                      <a:avLst/>
-                    </a:prstGeom>
-                    <a:ln>
-                      <a:noFill/>
-                    </a:ln>
-                    <a:effectLst>
-                      <a:outerShdw blurRad="190500" algn="tl" rotWithShape="0">
-                        <a:srgbClr val="000000">
-                          <a:alpha val="70000"/>
-                        </a:srgbClr>
-                      </a:outerShdw>
-                    </a:effectLst>
-                    <a:extLst>
-                      <a:ext uri="{53640926-AAD7-44D8-BBD7-CCE9431645EC}">
-                        <a14:shadowObscured xmlns:a14="http://schemas.microsoft.com/office/drawing/2010/main"/>
-                      </a:ext>
-                    </a:extLst>
-                  </pic:spPr>
-                </pic:pic>
-              </a:graphicData>
-            </a:graphic>
-          </wp:inline>
-        </w:drawing>
-      </w:r>
-    </w:p>
-    <w:p>
-      <w:pPr>
-        <w:pStyle w:val="Lgende"/>
-        <w:jc w:val="center"/>
-        <w:rPr>
-          <w:highlight w:val="yellow"/>
-        </w:rPr>
-      </w:pPr>
-      <w:r>
-        <w:rPr>
-          <w:highlight w:val="yellow"/>
-        </w:rPr>
-        <w:t xml:space="preserve">Figure </w:t>
-      </w:r>
-      <w:r>
-        <w:rPr>
-          <w:highlight w:val="yellow"/>
-        </w:rPr>
-        <w:fldChar w:fldCharType="begin"/>
-      </w:r>
-      <w:r>
-        <w:rPr>
-          <w:highlight w:val="yellow"/>
-        </w:rPr>
-        <w:instrText xml:space="preserve"> SEQ Figure \* ARABIC </w:instrText>
-      </w:r>
-      <w:r>
-        <w:rPr>
-          <w:highlight w:val="yellow"/>
-        </w:rPr>
-        <w:fldChar w:fldCharType="separate"/>
-      </w:r>
-      <w:r>
-        <w:rPr>
-          <w:noProof/>
-          <w:highlight w:val="yellow"/>
-        </w:rPr>
-        <w:t>2</w:t>
-      </w:r>
-      <w:r>
-        <w:rPr>
-          <w:highlight w:val="yellow"/>
-        </w:rPr>
-        <w:fldChar w:fldCharType="end"/>
-      </w:r>
-      <w:r>
-        <w:rPr>
-          <w:highlight w:val="yellow"/>
-        </w:rPr>
-        <w:t xml:space="preserve"> : Documentation officielle Oracle sur les conditions liées aux éditions standards</w:t>
-      </w:r>
-    </w:p>
-    <w:p>
-      <w:pPr>
-        <w:rPr>
-          <w:highlight w:val="yellow"/>
-        </w:rPr>
-      </w:pPr>
-      <w:r>
-        <w:rPr>
-          <w:highlight w:val="yellow"/>
-        </w:rPr>
-        <w:t>Dans le cas d’une édition SE, le calcul de licence se base sur le nombre de sockets disponibles. On peut partir du postula qu’un processeur équivaut à un socket. C’est donc le nombre de processeur qui sera nécessaire à Oracle pour estimer le coût.</w:t>
-      </w:r>
-    </w:p>
-    <w:p>
-      <w:pPr>
-        <w:rPr>
-          <w:highlight w:val="yellow"/>
-        </w:rPr>
-      </w:pPr>
-      <w:r>
-        <w:rPr>
-          <w:highlight w:val="yellow"/>
-        </w:rPr>
-        <w:t>Dans le cas d’une édition EE, le calcul de licence se base sur le nombre de cœurs disponibles. Il sera appliqué le « </w:t>
-      </w:r>
-      <w:proofErr w:type="spellStart"/>
-      <w:r>
-        <w:rPr>
-          <w:highlight w:val="yellow"/>
-        </w:rPr>
-        <w:t>Core</w:t>
-      </w:r>
-      <w:proofErr w:type="spellEnd"/>
-      <w:r>
-        <w:rPr>
-          <w:highlight w:val="yellow"/>
-        </w:rPr>
-        <w:t xml:space="preserve"> Factor » à ce nombre de cœurs. C’est donc le nombre de cœurs qui sera nécessaire à Oracle pour estimer le coût.</w:t>
-      </w:r>
-    </w:p>
-    <w:p>
-      <w:pPr>
-        <w:rPr>
-          <w:highlight w:val="yellow"/>
-        </w:rPr>
-      </w:pPr>
-      <w:r>
-        <w:rPr>
-          <w:highlight w:val="yellow"/>
-        </w:rPr>
-        <w:br w:type="page"/>
-      </w:r>
-    </w:p>
-    <w:p>
-      <w:pPr>
-        <w:pStyle w:val="Titre40"/>
-        <w:rPr>
-          <w:highlight w:val="yellow"/>
-        </w:rPr>
-      </w:pPr>
-      <w:bookmarkStart w:id="1" w:name="_Ref172235"/>
-      <w:r>
-        <w:rPr>
-          <w:highlight w:val="yellow"/>
-        </w:rPr>
-        <w:lastRenderedPageBreak/>
-        <w:t>#### Métrique N°4 : Durée de licence</w:t>
-      </w:r>
-      <w:bookmarkEnd w:id="1"/>
-    </w:p>
-    <w:p>
-      <w:pPr>
-        <w:jc w:val="both"/>
-        <w:rPr>
-          <w:highlight w:val="yellow"/>
-        </w:rPr>
-      </w:pPr>
-      <w:r>
-        <w:rPr>
-          <w:highlight w:val="yellow"/>
-        </w:rPr>
-        <w:t>Oracle ne vous précisera peut-être pas ceci en premier lieu. Néanmoins, sachez qu’une licence Oracle n’est pas nécessairement perpétuelle. Si vous ne le précisez pas à la demande, sachez qu’Oracle prendra surement l’hypothèse d’une licence perpétuelle.</w:t>
-      </w:r>
-    </w:p>
-    <w:p>
-      <w:pPr>
-        <w:jc w:val="both"/>
-        <w:rPr>
-          <w:highlight w:val="yellow"/>
-        </w:rPr>
-      </w:pPr>
-      <w:r>
-        <w:rPr>
-          <w:highlight w:val="yellow"/>
-        </w:rPr>
-        <w:t>Oracle propose donc 2 types de licences :</w:t>
-      </w:r>
-    </w:p>
-    <w:p>
-      <w:pPr>
-        <w:pStyle w:val="Paragraphedeliste"/>
-        <w:numPr>
-          <w:ilvl w:val="0"/>
-          <w:numId w:val="29"/>
-        </w:numPr>
-        <w:spacing w:before="120" w:after="120" w:line="240" w:lineRule="auto"/>
-        <w:jc w:val="both"/>
-        <w:rPr>
-          <w:highlight w:val="yellow"/>
-        </w:rPr>
-      </w:pPr>
-      <w:r>
-        <w:rPr>
-          <w:highlight w:val="yellow"/>
-        </w:rPr>
-        <w:t xml:space="preserve">La </w:t>
-      </w:r>
-      <w:r>
-        <w:rPr>
-          <w:rStyle w:val="CodeHTML"/>
-          <w:rFonts w:eastAsiaTheme="minorEastAsia"/>
-          <w:highlight w:val="yellow"/>
-        </w:rPr>
-        <w:t>licence perpétuelle</w:t>
-      </w:r>
-      <w:r>
-        <w:rPr>
-          <w:highlight w:val="yellow"/>
-        </w:rPr>
-        <w:t> : comme son nom l’indique, celle-ci ne dispose pas de fin de vie.</w:t>
-      </w:r>
-    </w:p>
-    <w:p>
-      <w:pPr>
-        <w:pStyle w:val="Paragraphedeliste"/>
-        <w:numPr>
-          <w:ilvl w:val="0"/>
-          <w:numId w:val="29"/>
-        </w:numPr>
-        <w:spacing w:before="120" w:after="120" w:line="240" w:lineRule="auto"/>
-        <w:jc w:val="both"/>
-        <w:rPr>
-          <w:highlight w:val="yellow"/>
-        </w:rPr>
-      </w:pPr>
-      <w:r>
-        <w:rPr>
-          <w:highlight w:val="yellow"/>
-        </w:rPr>
-        <w:t xml:space="preserve">La </w:t>
-      </w:r>
-      <w:r>
-        <w:rPr>
-          <w:rStyle w:val="CodeHTML"/>
-          <w:rFonts w:eastAsiaTheme="minorEastAsia"/>
-          <w:highlight w:val="yellow"/>
-        </w:rPr>
-        <w:t>licence à terme</w:t>
-      </w:r>
-      <w:r>
-        <w:rPr>
-          <w:highlight w:val="yellow"/>
-        </w:rPr>
-        <w:t> : celle-ci présente un coût inférieur à la licence perpétuelle mais n’est valable que pour un nombre d’année données. Ce type de licence est possible pour des durées de 1 à 5 ans.</w:t>
-      </w:r>
-    </w:p>
-    <w:p>
-      <w:pPr>
-        <w:spacing w:before="120" w:after="120" w:line="240" w:lineRule="auto"/>
-        <w:jc w:val="both"/>
-        <w:rPr>
-          <w:highlight w:val="yellow"/>
-        </w:rPr>
-      </w:pPr>
-    </w:p>
-    <w:p>
-      <w:pPr>
-        <w:jc w:val="both"/>
-        <w:rPr>
-          <w:highlight w:val="yellow"/>
-        </w:rPr>
-      </w:pPr>
-      <w:r>
-        <w:rPr>
-          <w:highlight w:val="yellow"/>
-        </w:rPr>
-        <w:t>Warning : Retour d’Oracle : « </w:t>
-      </w:r>
-      <w:r>
-        <w:rPr>
-          <w:color w:val="000000" w:themeColor="text1"/>
-          <w:highlight w:val="yellow"/>
-        </w:rPr>
-        <w:t>Le prix affiché pour une licence à terme est basé sur un pourcentage spécifique du prix de la licence perpétuelle. Les licences de durées annuelles sont disponibles de 1 à 5 ans</w:t>
-      </w:r>
-      <w:r>
-        <w:rPr>
-          <w:highlight w:val="yellow"/>
-        </w:rPr>
-        <w:t xml:space="preserve"> </w:t>
-      </w:r>
-      <w:r>
-        <w:rPr>
-          <w:color w:val="000000" w:themeColor="text1"/>
-          <w:highlight w:val="yellow"/>
-        </w:rPr>
-        <w:t xml:space="preserve">: </w:t>
-      </w:r>
-    </w:p>
-    <w:p>
-      <w:pPr>
-        <w:pStyle w:val="Paragraphedeliste"/>
-        <w:numPr>
-          <w:ilvl w:val="0"/>
-          <w:numId w:val="30"/>
-        </w:numPr>
-        <w:spacing w:before="120" w:after="120" w:line="240" w:lineRule="auto"/>
-        <w:jc w:val="both"/>
-        <w:rPr>
-          <w:highlight w:val="yellow"/>
-        </w:rPr>
-      </w:pPr>
-      <w:r>
-        <w:rPr>
-          <w:highlight w:val="yellow"/>
-        </w:rPr>
-        <w:t>1 an - 20% de la liste ;</w:t>
-      </w:r>
-    </w:p>
-    <w:p>
-      <w:pPr>
-        <w:pStyle w:val="Paragraphedeliste"/>
-        <w:numPr>
-          <w:ilvl w:val="0"/>
-          <w:numId w:val="30"/>
-        </w:numPr>
-        <w:spacing w:before="120" w:after="120" w:line="240" w:lineRule="auto"/>
-        <w:jc w:val="both"/>
-        <w:rPr>
-          <w:highlight w:val="yellow"/>
-        </w:rPr>
-      </w:pPr>
-      <w:r>
-        <w:rPr>
-          <w:highlight w:val="yellow"/>
-        </w:rPr>
-        <w:t>2 ans - 35% de la liste ;</w:t>
-      </w:r>
-    </w:p>
-    <w:p>
-      <w:pPr>
-        <w:pStyle w:val="Paragraphedeliste"/>
-        <w:numPr>
-          <w:ilvl w:val="0"/>
-          <w:numId w:val="30"/>
-        </w:numPr>
-        <w:spacing w:before="120" w:after="120" w:line="240" w:lineRule="auto"/>
-        <w:jc w:val="both"/>
-        <w:rPr>
-          <w:highlight w:val="yellow"/>
-        </w:rPr>
-      </w:pPr>
-      <w:r>
-        <w:rPr>
-          <w:highlight w:val="yellow"/>
-        </w:rPr>
-        <w:t>3 ans - 50% de la liste ;</w:t>
-      </w:r>
-    </w:p>
-    <w:p>
-      <w:pPr>
-        <w:pStyle w:val="Paragraphedeliste"/>
-        <w:numPr>
-          <w:ilvl w:val="0"/>
-          <w:numId w:val="30"/>
-        </w:numPr>
-        <w:spacing w:before="120" w:after="120"/>
-        <w:jc w:val="both"/>
-        <w:rPr>
-          <w:highlight w:val="yellow"/>
-        </w:rPr>
-      </w:pPr>
-      <w:r>
-        <w:rPr>
-          <w:highlight w:val="yellow"/>
-        </w:rPr>
-        <w:t>4 ans 60% de la liste ;</w:t>
-      </w:r>
-    </w:p>
-    <w:p>
-      <w:pPr>
-        <w:pStyle w:val="Paragraphedeliste"/>
-        <w:numPr>
-          <w:ilvl w:val="0"/>
-          <w:numId w:val="30"/>
-        </w:numPr>
-        <w:spacing w:before="120" w:after="120"/>
-        <w:jc w:val="both"/>
-        <w:rPr>
-          <w:highlight w:val="yellow"/>
-        </w:rPr>
-      </w:pPr>
-      <w:r>
-        <w:rPr>
-          <w:highlight w:val="yellow"/>
-        </w:rPr>
-        <w:t>5 ans 70% de la liste. »</w:t>
-      </w:r>
-    </w:p>
-    <w:p>
-      <w:pPr>
-        <w:spacing w:before="120" w:after="120"/>
-        <w:jc w:val="both"/>
-        <w:rPr>
-          <w:highlight w:val="yellow"/>
-        </w:rPr>
-      </w:pPr>
-    </w:p>
-    <w:p>
-      <w:pPr>
-        <w:spacing w:before="120" w:after="120" w:line="240" w:lineRule="auto"/>
-        <w:jc w:val="both"/>
-        <w:rPr>
-          <w:highlight w:val="yellow"/>
-        </w:rPr>
-      </w:pPr>
-      <w:r>
-        <w:rPr>
-          <w:highlight w:val="yellow"/>
-        </w:rPr>
-        <w:t>Warning : Attention au passage de licence à terme à licence perpétuelle. Oracle ne vous fera pas payer la différence mais vous comptera un coût de licence perpétuelle à 100%.</w:t>
-      </w:r>
-    </w:p>
-    <w:p>
-      <w:pPr>
-        <w:rPr>
-          <w:highlight w:val="yellow"/>
-        </w:rPr>
-      </w:pPr>
-      <w:r>
-        <w:rPr>
-          <w:highlight w:val="yellow"/>
-        </w:rPr>
-        <w:br w:type="page"/>
-      </w:r>
-    </w:p>
-    <w:p>
-      <w:pPr>
-        <w:pStyle w:val="Titre20"/>
-        <w:rPr>
-          <w:highlight w:val="yellow"/>
-        </w:rPr>
-      </w:pPr>
-      <w:r>
-        <w:rPr>
-          <w:highlight w:val="yellow"/>
-        </w:rPr>
-        <w:lastRenderedPageBreak/>
-        <w:t>## 3ème étape : Réception du devis</w:t>
-      </w:r>
-    </w:p>
-    <w:p>
-      <w:pPr>
-        <w:jc w:val="both"/>
-        <w:rPr>
-          <w:highlight w:val="yellow"/>
-        </w:rPr>
-      </w:pPr>
-      <w:r>
-        <w:rPr>
-          <w:highlight w:val="yellow"/>
-        </w:rPr>
-        <w:t>Vous avez effectué votre demande de devis, Oracle vous transmet alors une proposition commerciale. Celle-ci précise généralement les informations suivantes :</w:t>
-      </w:r>
-    </w:p>
-    <w:p>
-      <w:pPr>
-        <w:pStyle w:val="Paragraphedeliste"/>
-        <w:numPr>
-          <w:ilvl w:val="0"/>
-          <w:numId w:val="31"/>
-        </w:numPr>
-        <w:spacing w:before="120" w:after="120" w:line="240" w:lineRule="auto"/>
-        <w:jc w:val="both"/>
-        <w:rPr>
-          <w:highlight w:val="yellow"/>
-        </w:rPr>
-      </w:pPr>
-      <w:r>
-        <w:rPr>
-          <w:highlight w:val="yellow"/>
-        </w:rPr>
-        <w:t xml:space="preserve">1 ligne dédiée au </w:t>
-      </w:r>
-      <w:r>
-        <w:rPr>
-          <w:rStyle w:val="CodeHTML"/>
-          <w:rFonts w:eastAsiaTheme="minorEastAsia"/>
-          <w:highlight w:val="yellow"/>
-        </w:rPr>
-        <w:t>coût de la licence</w:t>
-      </w:r>
-      <w:r>
-        <w:rPr>
-          <w:highlight w:val="yellow"/>
-        </w:rPr>
-        <w:t xml:space="preserve"> proprement dites : celle-ci y précise l’édition de la base de données (cf. </w:t>
-      </w:r>
-      <w:r>
-        <w:rPr>
-          <w:highlight w:val="yellow"/>
-        </w:rPr>
-        <w:fldChar w:fldCharType="begin"/>
-      </w:r>
-      <w:r>
-        <w:rPr>
-          <w:highlight w:val="yellow"/>
-        </w:rPr>
-        <w:instrText xml:space="preserve"> REF _Ref172230 \r \h </w:instrText>
-      </w:r>
-      <w:r>
-        <w:rPr>
-          <w:highlight w:val="yellow"/>
-        </w:rPr>
-        <w:instrText xml:space="preserve"> \* MERGEFORMAT </w:instrText>
-      </w:r>
-      <w:r>
-        <w:rPr>
-          <w:highlight w:val="yellow"/>
-        </w:rPr>
-      </w:r>
-      <w:r>
-        <w:rPr>
-          <w:highlight w:val="yellow"/>
-        </w:rPr>
-        <w:fldChar w:fldCharType="separate"/>
-      </w:r>
-      <w:r>
-        <w:rPr>
-          <w:highlight w:val="yellow"/>
-        </w:rPr>
-        <w:t>3.3</w:t>
-      </w:r>
-      <w:r>
-        <w:rPr>
-          <w:highlight w:val="yellow"/>
-        </w:rPr>
-        <w:fldChar w:fldCharType="end"/>
-      </w:r>
-      <w:r>
-        <w:rPr>
-          <w:highlight w:val="yellow"/>
-        </w:rPr>
-        <w:t xml:space="preserve">) et la durée de licence choisie (cf. </w:t>
-      </w:r>
-      <w:r>
-        <w:rPr>
-          <w:highlight w:val="yellow"/>
-        </w:rPr>
-        <w:fldChar w:fldCharType="begin"/>
-      </w:r>
-      <w:r>
-        <w:rPr>
-          <w:highlight w:val="yellow"/>
-        </w:rPr>
-        <w:instrText xml:space="preserve"> REF _Ref172235 \r \h </w:instrText>
-      </w:r>
-      <w:r>
-        <w:rPr>
-          <w:highlight w:val="yellow"/>
-        </w:rPr>
-        <w:instrText xml:space="preserve"> \* MERGEFORMAT </w:instrText>
-      </w:r>
-      <w:r>
-        <w:rPr>
-          <w:highlight w:val="yellow"/>
-        </w:rPr>
-      </w:r>
-      <w:r>
-        <w:rPr>
-          <w:highlight w:val="yellow"/>
-        </w:rPr>
-        <w:fldChar w:fldCharType="separate"/>
-      </w:r>
-      <w:r>
-        <w:rPr>
-          <w:highlight w:val="yellow"/>
-        </w:rPr>
-        <w:t>3.6</w:t>
-      </w:r>
-      <w:r>
-        <w:rPr>
-          <w:highlight w:val="yellow"/>
-        </w:rPr>
-        <w:fldChar w:fldCharType="end"/>
-      </w:r>
-      <w:r>
-        <w:rPr>
-          <w:highlight w:val="yellow"/>
-        </w:rPr>
-        <w:t>).</w:t>
-      </w:r>
-    </w:p>
-    <w:p>
-      <w:pPr>
-        <w:pStyle w:val="Paragraphedeliste"/>
-        <w:numPr>
-          <w:ilvl w:val="0"/>
-          <w:numId w:val="31"/>
-        </w:numPr>
-        <w:spacing w:before="120" w:after="120" w:line="240" w:lineRule="auto"/>
-        <w:jc w:val="both"/>
-        <w:rPr>
-          <w:highlight w:val="yellow"/>
-        </w:rPr>
-      </w:pPr>
-      <w:r>
-        <w:rPr>
-          <w:highlight w:val="yellow"/>
-        </w:rPr>
-        <w:t xml:space="preserve">1 ligne dédiée au </w:t>
-      </w:r>
-      <w:r>
-        <w:rPr>
-          <w:rStyle w:val="CodeHTML"/>
-          <w:rFonts w:eastAsiaTheme="minorEastAsia"/>
-          <w:highlight w:val="yellow"/>
-        </w:rPr>
-        <w:t>coût de support et mise à jour logiciel</w:t>
-      </w:r>
-      <w:r>
-        <w:rPr>
-          <w:highlight w:val="yellow"/>
-        </w:rPr>
-        <w:t> : celle-ci, dans un cas nominal, est fournie pour une durée d’1 an.</w:t>
-      </w:r>
-    </w:p>
-    <w:p>
-      <w:pPr>
-        <w:jc w:val="both"/>
-        <w:rPr>
-          <w:highlight w:val="yellow"/>
-        </w:rPr>
-      </w:pPr>
-      <w:r>
-        <w:rPr>
-          <w:highlight w:val="yellow"/>
-        </w:rPr>
-        <w:t xml:space="preserve">Dans le cadre de vos appels d’offre, vous souhaitez potentiellement vous projeter sur plusieurs années et donc estimer le coût que cela engendrerait. </w:t>
-      </w:r>
-    </w:p>
-    <w:p>
-      <w:pPr>
-        <w:pStyle w:val="Paragraphedeliste"/>
-        <w:numPr>
-          <w:ilvl w:val="0"/>
-          <w:numId w:val="32"/>
-        </w:numPr>
-        <w:spacing w:before="120" w:after="120" w:line="240" w:lineRule="auto"/>
-        <w:jc w:val="both"/>
-        <w:rPr>
-          <w:highlight w:val="yellow"/>
-        </w:rPr>
-      </w:pPr>
-      <w:r>
-        <w:rPr>
-          <w:highlight w:val="yellow"/>
-        </w:rPr>
-        <w:t>Le coût de licence n’est qu’à estimer une seule fois car son coût est valable selon la durée choisie (donc potentiellement de façon perpétuel).</w:t>
-      </w:r>
-    </w:p>
-    <w:p>
-      <w:pPr>
-        <w:pStyle w:val="Paragraphedeliste"/>
-        <w:numPr>
-          <w:ilvl w:val="0"/>
-          <w:numId w:val="32"/>
-        </w:numPr>
-        <w:spacing w:before="120" w:after="120" w:line="240" w:lineRule="auto"/>
-        <w:jc w:val="both"/>
-        <w:rPr>
-          <w:highlight w:val="yellow"/>
-        </w:rPr>
-      </w:pPr>
-      <w:r>
-        <w:rPr>
-          <w:highlight w:val="yellow"/>
-        </w:rPr>
-        <w:t>Le coût de support et mise à jour logiciel suit une règle d’estimation au fil des années. Selon des retours d’Oracle, la règle actuelle est la suivante :</w:t>
-      </w:r>
-    </w:p>
-    <w:p>
-      <w:pPr>
-        <w:spacing w:before="120" w:after="120" w:line="240" w:lineRule="auto"/>
-        <w:jc w:val="both"/>
-        <w:rPr>
-          <w:highlight w:val="yellow"/>
-        </w:rPr>
-      </w:pPr>
-    </w:p>
-    <w:p>
-      <w:pPr>
-        <w:spacing w:before="120" w:after="120" w:line="240" w:lineRule="auto"/>
-        <w:jc w:val="both"/>
-      </w:pPr>
-      <w:r>
-        <w:rPr>
-          <w:highlight w:val="yellow"/>
-        </w:rPr>
-        <w:t>Warning : Retour d’Oracle : « </w:t>
-      </w:r>
-      <w:r>
-        <w:rPr>
-          <w:color w:val="000000" w:themeColor="text1"/>
-          <w:highlight w:val="yellow"/>
-        </w:rPr>
-        <w:t>Il faut compter 22 % du prix d’achat pour une licence pour la première année mais Oracle applique ensuite un IAR (inflation rate) qui est équivalent à environ 3 ou 4 % d’augmentation par</w:t>
-      </w:r>
-      <w:r>
-        <w:rPr>
-          <w:highlight w:val="yellow"/>
-        </w:rPr>
-        <w:t xml:space="preserve"> </w:t>
-      </w:r>
-      <w:r>
-        <w:rPr>
-          <w:color w:val="000000" w:themeColor="text1"/>
-          <w:highlight w:val="yellow"/>
-        </w:rPr>
-        <w:t>an pour chaque année de support complémentaire.</w:t>
-      </w:r>
-      <w:r>
-        <w:rPr>
-          <w:highlight w:val="yellow"/>
-        </w:rPr>
-        <w:t> »</w:t>
-      </w:r>
+        <w:t>..</w:t>
+      </w:r>
+      <w:proofErr w:type="gramEnd"/>
     </w:p>
     <w:p/>
     <w:p>
       <w:r>
-        <w:br w:type="page"/>
-      </w:r>
-    </w:p>
-    <w:p>
-      <w:pPr>
-        <w:pStyle w:val="Titre20"/>
-      </w:pPr>
-      <w:r>
-        <w:lastRenderedPageBreak/>
-        <w:t xml:space="preserve">## </w:t>
-      </w:r>
-      <w:r>
-        <w:t>Conclusion</w:t>
-      </w:r>
-    </w:p>
-    <w:p>
-      <w:r>
-        <w:t xml:space="preserve">J’espère vous avoir éclairé sur la logique de licences concernant la partie base de données Oracle. Ce billet n’a pas la prétention à donner une vision exhaustive du sujet mais plutôt à </w:t>
-      </w:r>
-      <w:r>
-        <w:t>vous donner un vernis. Grâce à ces quelques éléments, vous devriez mieux savoir :</w:t>
-      </w:r>
-    </w:p>
-    <w:p>
-      <w:pPr>
-        <w:pStyle w:val="Paragraphedeliste"/>
-        <w:numPr>
-          <w:ilvl w:val="0"/>
-          <w:numId w:val="24"/>
-        </w:numPr>
-      </w:pPr>
-      <w:r>
-        <w:t>Quelle édition répondra à vos besoins ?</w:t>
-      </w:r>
-    </w:p>
-    <w:p>
-      <w:pPr>
-        <w:pStyle w:val="Paragraphedeliste"/>
-        <w:numPr>
-          <w:ilvl w:val="0"/>
-          <w:numId w:val="24"/>
-        </w:numPr>
-      </w:pPr>
-      <w:r>
-        <w:t>Quel matériel associé à vos besoins pour adapter vos coûts de licence de façon réaliste ?</w:t>
-      </w:r>
-    </w:p>
-    <w:p>
-      <w:r>
-        <w:t>Pour écrire ce billet, je me suis appuyé sur mon expérience personnelle mais également sur la lecture des documents suivants :</w:t>
-      </w:r>
-    </w:p>
-    <w:p>
-      <w:pPr>
-        <w:pStyle w:val="Paragraphedeliste"/>
-        <w:numPr>
-          <w:ilvl w:val="0"/>
-          <w:numId w:val="25"/>
-        </w:numPr>
-      </w:pPr>
-      <w:r>
-        <w:t>[Cet article](</w:t>
-      </w:r>
-      <w:hyperlink r:id="rId33" w:history="1">
-        <w:r>
-          <w:rPr>
-            <w:rStyle w:val="Lienhypertexte"/>
-          </w:rPr>
-          <w:t>https://www.softwareone.com/en/blog/licensing-oracle-by-processor-or-named-user-plus-which-metric-is-right-for-you</w:t>
-        </w:r>
-      </w:hyperlink>
-      <w:r>
-        <w:t>) vous donnera un avant-goût du sujet en survolant quelques problématiques</w:t>
-      </w:r>
-    </w:p>
-    <w:p>
-      <w:pPr>
-        <w:pStyle w:val="Paragraphedeliste"/>
-        <w:numPr>
-          <w:ilvl w:val="0"/>
-          <w:numId w:val="25"/>
-        </w:numPr>
-      </w:pPr>
-      <w:r>
-        <w:t>Et je recommande spécialement la lecture de [ce document](</w:t>
-      </w:r>
-      <w:hyperlink r:id="rId34" w:history="1">
-        <w:r>
-          <w:rPr>
-            <w:rStyle w:val="Lienhypertexte"/>
-          </w:rPr>
-          <w:t>https://www.google.com/url?sa=t&amp;rct=j&amp;q=&amp;esrc=s&amp;source=web&amp;cd=7&amp;ved=2ahUKEwippfWh0_7fAhXJzKQKHZXsBeQQFjAGegQIBRAC&amp;url=https%3A%2F%2Fwww.aspera.com%2Ffile%2F33946%2Flivre_blanc_10_choses_a_savoir_audit_oracle%25253Fpage%25253D2214%252526L%25253D2&amp;usg=AOvVaw1p5_oyiEwbDKbHfPSb8kzX</w:t>
-        </w:r>
-      </w:hyperlink>
-      <w:r>
-        <w:t>) qui clarifie de façon plus exhaustive les règles s’appliquant aux licences Oracle (même si celui-ci date de</w:t>
-      </w:r>
-      <w:r>
-        <w:t xml:space="preserve"> 2016).</w:t>
-      </w:r>
-    </w:p>
-    <w:p>
-      <w:r>
-        <w:t>Plusieurs éléments sont volontairement écartés de ce billet. Je vous précise ici les critères que j’ai pris en compte et dont j’ai une « relative » connaissance. Néanmoins, il faut savoir qu’il existe d’autres variables d’ajustement :</w:t>
-      </w:r>
-    </w:p>
-    <w:p>
-      <w:pPr>
-        <w:pStyle w:val="Paragraphedeliste"/>
-        <w:numPr>
-          <w:ilvl w:val="0"/>
-          <w:numId w:val="26"/>
-        </w:numPr>
-      </w:pPr>
-      <w:r>
-        <w:t>Les minimums de licence NUP à utiliser selon l’édition choisie ;</w:t>
-      </w:r>
-    </w:p>
-    <w:p>
-      <w:pPr>
-        <w:pStyle w:val="Paragraphedeliste"/>
-        <w:numPr>
-          <w:ilvl w:val="0"/>
-          <w:numId w:val="26"/>
-        </w:numPr>
-      </w:pPr>
-      <w:r>
-        <w:t xml:space="preserve">Les solutions de </w:t>
-      </w:r>
-      <w:proofErr w:type="spellStart"/>
-      <w:r>
-        <w:t>partitioning</w:t>
-      </w:r>
-      <w:proofErr w:type="spellEnd"/>
-      <w:r>
-        <w:t xml:space="preserve"> au niveau physique ou logique ;</w:t>
-      </w:r>
-    </w:p>
-    <w:p>
-      <w:pPr>
-        <w:pStyle w:val="Paragraphedeliste"/>
-        <w:numPr>
-          <w:ilvl w:val="0"/>
-          <w:numId w:val="26"/>
-        </w:numPr>
-      </w:pPr>
-      <w:r>
-        <w:t>D’autres éditions d’Oracle.</w:t>
-      </w:r>
-    </w:p>
-    <w:p>
-      <w:r>
-        <w:t>Qui sait, peut être y’aura-t-il un complément à ce billet !</w:t>
+        <w:t>Je vous invite à consulter la documentation officielle pour aller plus loin. Je l’ai jugé assez claire et bien structurée.</w:t>
       </w:r>
     </w:p>
     <w:sectPr>
@@ -11268,7 +9061,7 @@
       </w:pPr>
     </w:pPrDefault>
   </w:docDefaults>
-  <w:latentStyles w:defLockedState="0" w:defUIPriority="99" w:defSemiHidden="0" w:defUnhideWhenUsed="0" w:defQFormat="0" w:count="375">
+  <w:latentStyles w:defLockedState="0" w:defUIPriority="99" w:defSemiHidden="0" w:defUnhideWhenUsed="0" w:defQFormat="0" w:count="376">
     <w:lsdException w:name="Normal" w:uiPriority="0" w:qFormat="1"/>
     <w:lsdException w:name="heading 1" w:uiPriority="9" w:qFormat="1"/>
     <w:lsdException w:name="heading 2" w:semiHidden="1" w:uiPriority="9" w:unhideWhenUsed="1" w:qFormat="1"/>
@@ -11374,7 +9167,6 @@
     <w:lsdException w:name="HTML Sample" w:semiHidden="1" w:unhideWhenUsed="1"/>
     <w:lsdException w:name="HTML Typewriter" w:semiHidden="1" w:unhideWhenUsed="1"/>
     <w:lsdException w:name="HTML Variable" w:semiHidden="1" w:unhideWhenUsed="1"/>
-    <w:lsdException w:name="Normal Table" w:semiHidden="1" w:unhideWhenUsed="1"/>
     <w:lsdException w:name="annotation subject" w:semiHidden="1" w:unhideWhenUsed="1"/>
     <w:lsdException w:name="No List" w:semiHidden="1" w:unhideWhenUsed="1"/>
     <w:lsdException w:name="Outline List 1" w:semiHidden="1" w:unhideWhenUsed="1"/>
@@ -11421,10 +9213,8 @@
     <w:lsdException w:name="Table Subtle 2" w:semiHidden="1" w:unhideWhenUsed="1"/>
     <w:lsdException w:name="Table Web 1" w:semiHidden="1" w:unhideWhenUsed="1"/>
     <w:lsdException w:name="Table Web 2" w:semiHidden="1" w:unhideWhenUsed="1"/>
-    <w:lsdException w:name="Table Web 3" w:semiHidden="1" w:unhideWhenUsed="1"/>
     <w:lsdException w:name="Balloon Text" w:semiHidden="1" w:unhideWhenUsed="1"/>
     <w:lsdException w:name="Table Grid" w:uiPriority="0"/>
-    <w:lsdException w:name="Table Theme" w:semiHidden="1" w:unhideWhenUsed="1"/>
     <w:lsdException w:name="Placeholder Text" w:semiHidden="1"/>
     <w:lsdException w:name="No Spacing" w:uiPriority="1" w:qFormat="1"/>
     <w:lsdException w:name="Light Shading" w:uiPriority="60"/>
@@ -11644,6 +9434,7 @@
     <w:lsdException w:name="Smart Hyperlink" w:semiHidden="1" w:unhideWhenUsed="1"/>
     <w:lsdException w:name="Hashtag" w:semiHidden="1" w:unhideWhenUsed="1"/>
     <w:lsdException w:name="Unresolved Mention" w:semiHidden="1" w:unhideWhenUsed="1"/>
+    <w:lsdException w:name="Smart Link" w:semiHidden="1" w:unhideWhenUsed="1"/>
   </w:latentStyles>
   <w:style w:type="paragraph" w:default="1" w:styleId="Normal">
     <w:name w:val="Normal"/>

</xml_diff>